<commit_message>
HW 5: Q1.1 Updated according to (Dalal, Triggs, 2005) paper
</commit_message>
<xml_diff>
--- a/Homework 5/My Code/writeup.docx
+++ b/Homework 5/My Code/writeup.docx
@@ -50,34 +50,34 @@
         <w:t>5</w:t>
       </w:r>
     </w:p>
-    <w:p/>
     <w:p>
       <w:pPr>
-        <w:pStyle w:val="Heading2"/>
-      </w:pPr>
-      <w:r>
-        <w:t xml:space="preserve">Q 1.1 </w:t>
-      </w:r>
-      <w:r>
-        <w:t xml:space="preserve">Image </w:t>
-      </w:r>
-      <w:r>
-        <w:t>g</w:t>
-      </w:r>
+        <w:rPr>
+          <w:sz w:val="8"/>
+          <w:szCs w:val="4"/>
+        </w:rPr>
+      </w:pPr>
       <w:bookmarkStart w:id="0" w:name="_GoBack"/>
       <w:bookmarkEnd w:id="0"/>
-      <w:r>
-        <w:t>radients</w:t>
-      </w:r>
     </w:p>
     <w:p>
       <w:pPr>
-        <w:jc w:val="center"/>
-        <w:rPr>
-          <w:sz w:val="20"/>
-          <w:szCs w:val="16"/>
-        </w:rPr>
-      </w:pPr>
+        <w:pStyle w:val="Heading2"/>
+      </w:pPr>
+      <w:r>
+        <w:t xml:space="preserve">Q 1.1 </w:t>
+      </w:r>
+      <w:r>
+        <w:t xml:space="preserve">Image </w:t>
+      </w:r>
+      <w:r>
+        <w:t>g</w:t>
+      </w:r>
+      <w:r>
+        <w:t>radients</w:t>
+      </w:r>
+    </w:p>
+    <w:p>
       <w:r>
         <w:t>The ‘</w:t>
       </w:r>
@@ -87,13 +87,16 @@
       </w:r>
       <w:proofErr w:type="spellEnd"/>
       <w:r>
-        <w:t xml:space="preserve">’ function implements computation of the image gradients using </w:t>
-      </w:r>
-      <w:r>
-        <w:rPr>
-          <w:position w:val="-6"/>
-        </w:rPr>
-        <w:object w:dxaOrig="480" w:dyaOrig="279">
+        <w:t>’ function implements computation of</w:t>
+      </w:r>
+      <w:r>
+        <w:t xml:space="preserve"> the image gradients using </w:t>
+      </w:r>
+      <w:r>
+        <w:rPr>
+          <w:position w:val="-14"/>
+        </w:rPr>
+        <w:object w:dxaOrig="820" w:dyaOrig="400">
           <v:shapetype id="_x0000_t75" coordsize="21600,21600" o:spt="75" o:preferrelative="t" path="m@4@5l@4@11@9@11@9@5xe" filled="f" stroked="f">
             <v:stroke joinstyle="miter"/>
             <v:formulas>
@@ -113,14 +116,26 @@
             <v:path o:extrusionok="f" gradientshapeok="t" o:connecttype="rect"/>
             <o:lock v:ext="edit" aspectratio="t"/>
           </v:shapetype>
-          <v:shape id="_x0000_i1089" type="#_x0000_t75" style="width:24pt;height:14.25pt" o:ole="">
+          <v:shape id="_x0000_i1100" type="#_x0000_t75" style="width:41.25pt;height:20.25pt" o:ole="">
             <v:imagedata r:id="rId8" o:title=""/>
           </v:shape>
-          <o:OLEObject Type="Embed" ProgID="Equation.DSMT4" ShapeID="_x0000_i1089" DrawAspect="Content" ObjectID="_1520506634" r:id="rId9"/>
+          <o:OLEObject Type="Embed" ProgID="Equation.DSMT4" ShapeID="_x0000_i1100" DrawAspect="Content" ObjectID="_1520525170" r:id="rId9"/>
         </w:object>
       </w:r>
       <w:r>
-        <w:t xml:space="preserve"> Sobel filter. </w:t>
+        <w:t xml:space="preserve"> </w:t>
+      </w:r>
+      <w:r>
+        <w:t>filter</w:t>
+      </w:r>
+      <w:r>
+        <w:rPr>
+          <w:rStyle w:val="FootnoteReference"/>
+        </w:rPr>
+        <w:footnoteReference w:id="1"/>
+      </w:r>
+      <w:r>
+        <w:t xml:space="preserve">. </w:t>
       </w:r>
       <w:r>
         <w:t xml:space="preserve">The visualization of the magnitude and orientation of test images ‘test0’ and ‘test1’ is shown in </w:t>
@@ -132,7 +147,283 @@
     <w:p>
       <w:pPr>
         <w:rPr>
-          <w:lang w:bidi="fa-IR"/>
+          <w:sz w:val="2"/>
+          <w:szCs w:val="2"/>
+        </w:rPr>
+      </w:pPr>
+    </w:p>
+    <w:tbl>
+      <w:tblPr>
+        <w:tblStyle w:val="TableGrid"/>
+        <w:tblW w:w="0" w:type="auto"/>
+        <w:jc w:val="center"/>
+        <w:tblBorders>
+          <w:top w:val="none" w:sz="0" w:space="0" w:color="auto"/>
+          <w:left w:val="none" w:sz="0" w:space="0" w:color="auto"/>
+          <w:bottom w:val="none" w:sz="0" w:space="0" w:color="auto"/>
+          <w:right w:val="none" w:sz="0" w:space="0" w:color="auto"/>
+          <w:insideH w:val="none" w:sz="0" w:space="0" w:color="auto"/>
+          <w:insideV w:val="none" w:sz="0" w:space="0" w:color="auto"/>
+        </w:tblBorders>
+        <w:tblLook w:val="04A0" w:firstRow="1" w:lastRow="0" w:firstColumn="1" w:lastColumn="0" w:noHBand="0" w:noVBand="1"/>
+      </w:tblPr>
+      <w:tblGrid>
+        <w:gridCol w:w="4667"/>
+        <w:gridCol w:w="4693"/>
+      </w:tblGrid>
+      <w:tr>
+        <w:trPr>
+          <w:jc w:val="center"/>
+        </w:trPr>
+        <w:tc>
+          <w:tcPr>
+            <w:tcW w:w="4667" w:type="dxa"/>
+          </w:tcPr>
+          <w:p>
+            <w:pPr>
+              <w:ind w:firstLine="0"/>
+            </w:pPr>
+            <w:r>
+              <w:rPr>
+                <w:noProof/>
+              </w:rPr>
+              <w:drawing>
+                <wp:inline distT="0" distB="0" distL="0" distR="0">
+                  <wp:extent cx="2935224" cy="2459736"/>
+                  <wp:effectExtent l="0" t="0" r="0" b="0"/>
+                  <wp:docPr id="17" name="Picture 17" descr="C:\Users\Azarakhsh\Desktop\CMU\Vision\Homework 5\My Code\results\q1.1_test0_mag.png"/>
+                  <wp:cNvGraphicFramePr>
+                    <a:graphicFrameLocks xmlns:a="http://schemas.openxmlformats.org/drawingml/2006/main" noChangeAspect="1"/>
+                  </wp:cNvGraphicFramePr>
+                  <a:graphic xmlns:a="http://schemas.openxmlformats.org/drawingml/2006/main">
+                    <a:graphicData uri="http://schemas.openxmlformats.org/drawingml/2006/picture">
+                      <pic:pic xmlns:pic="http://schemas.openxmlformats.org/drawingml/2006/picture">
+                        <pic:nvPicPr>
+                          <pic:cNvPr id="0" name="Picture 83" descr="C:\Users\Azarakhsh\Desktop\CMU\Vision\Homework 5\My Code\results\q1.1_test0_mag.png"/>
+                          <pic:cNvPicPr>
+                            <a:picLocks noChangeAspect="1" noChangeArrowheads="1"/>
+                          </pic:cNvPicPr>
+                        </pic:nvPicPr>
+                        <pic:blipFill>
+                          <a:blip r:embed="rId10">
+                            <a:extLst>
+                              <a:ext uri="{28A0092B-C50C-407E-A947-70E740481C1C}">
+                                <a14:useLocalDpi xmlns:a14="http://schemas.microsoft.com/office/drawing/2010/main" val="0"/>
+                              </a:ext>
+                            </a:extLst>
+                          </a:blip>
+                          <a:srcRect/>
+                          <a:stretch>
+                            <a:fillRect/>
+                          </a:stretch>
+                        </pic:blipFill>
+                        <pic:spPr bwMode="auto">
+                          <a:xfrm>
+                            <a:off x="0" y="0"/>
+                            <a:ext cx="2935224" cy="2459736"/>
+                          </a:xfrm>
+                          <a:prstGeom prst="rect">
+                            <a:avLst/>
+                          </a:prstGeom>
+                          <a:noFill/>
+                          <a:ln>
+                            <a:noFill/>
+                          </a:ln>
+                        </pic:spPr>
+                      </pic:pic>
+                    </a:graphicData>
+                  </a:graphic>
+                </wp:inline>
+              </w:drawing>
+            </w:r>
+          </w:p>
+        </w:tc>
+        <w:tc>
+          <w:tcPr>
+            <w:tcW w:w="4693" w:type="dxa"/>
+          </w:tcPr>
+          <w:p>
+            <w:pPr>
+              <w:ind w:firstLine="0"/>
+              <w:jc w:val="center"/>
+            </w:pPr>
+            <w:r>
+              <w:rPr>
+                <w:noProof/>
+              </w:rPr>
+              <w:drawing>
+                <wp:inline distT="0" distB="0" distL="0" distR="0">
+                  <wp:extent cx="2944368" cy="2450592"/>
+                  <wp:effectExtent l="0" t="0" r="8890" b="6985"/>
+                  <wp:docPr id="18" name="Picture 18" descr="C:\Users\Azarakhsh\Desktop\CMU\Vision\Homework 5\My Code\results\q1.1_test0_ori.png"/>
+                  <wp:cNvGraphicFramePr>
+                    <a:graphicFrameLocks xmlns:a="http://schemas.openxmlformats.org/drawingml/2006/main" noChangeAspect="1"/>
+                  </wp:cNvGraphicFramePr>
+                  <a:graphic xmlns:a="http://schemas.openxmlformats.org/drawingml/2006/main">
+                    <a:graphicData uri="http://schemas.openxmlformats.org/drawingml/2006/picture">
+                      <pic:pic xmlns:pic="http://schemas.openxmlformats.org/drawingml/2006/picture">
+                        <pic:nvPicPr>
+                          <pic:cNvPr id="0" name="Picture 84" descr="C:\Users\Azarakhsh\Desktop\CMU\Vision\Homework 5\My Code\results\q1.1_test0_ori.png"/>
+                          <pic:cNvPicPr>
+                            <a:picLocks noChangeAspect="1" noChangeArrowheads="1"/>
+                          </pic:cNvPicPr>
+                        </pic:nvPicPr>
+                        <pic:blipFill>
+                          <a:blip r:embed="rId11">
+                            <a:extLst>
+                              <a:ext uri="{28A0092B-C50C-407E-A947-70E740481C1C}">
+                                <a14:useLocalDpi xmlns:a14="http://schemas.microsoft.com/office/drawing/2010/main" val="0"/>
+                              </a:ext>
+                            </a:extLst>
+                          </a:blip>
+                          <a:srcRect/>
+                          <a:stretch>
+                            <a:fillRect/>
+                          </a:stretch>
+                        </pic:blipFill>
+                        <pic:spPr bwMode="auto">
+                          <a:xfrm>
+                            <a:off x="0" y="0"/>
+                            <a:ext cx="2944368" cy="2450592"/>
+                          </a:xfrm>
+                          <a:prstGeom prst="rect">
+                            <a:avLst/>
+                          </a:prstGeom>
+                          <a:noFill/>
+                          <a:ln>
+                            <a:noFill/>
+                          </a:ln>
+                        </pic:spPr>
+                      </pic:pic>
+                    </a:graphicData>
+                  </a:graphic>
+                </wp:inline>
+              </w:drawing>
+            </w:r>
+          </w:p>
+        </w:tc>
+      </w:tr>
+    </w:tbl>
+    <w:p>
+      <w:pPr>
+        <w:ind w:firstLine="0"/>
+        <w:jc w:val="center"/>
+        <w:rPr>
+          <w:sz w:val="20"/>
+          <w:szCs w:val="16"/>
+        </w:rPr>
+      </w:pPr>
+      <w:r>
+        <w:rPr>
+          <w:sz w:val="20"/>
+          <w:szCs w:val="16"/>
+        </w:rPr>
+        <w:t xml:space="preserve">Figure </w:t>
+      </w:r>
+      <w:r>
+        <w:rPr>
+          <w:sz w:val="20"/>
+          <w:szCs w:val="16"/>
+        </w:rPr>
+        <w:t>1</w:t>
+      </w:r>
+      <w:r>
+        <w:rPr>
+          <w:sz w:val="20"/>
+          <w:szCs w:val="16"/>
+        </w:rPr>
+        <w:t>.</w:t>
+      </w:r>
+      <w:r>
+        <w:rPr>
+          <w:sz w:val="20"/>
+          <w:szCs w:val="16"/>
+        </w:rPr>
+        <w:t xml:space="preserve"> V</w:t>
+      </w:r>
+      <w:r>
+        <w:rPr>
+          <w:sz w:val="20"/>
+          <w:szCs w:val="16"/>
+        </w:rPr>
+        <w:t>isualization of the magnitud</w:t>
+      </w:r>
+      <w:r>
+        <w:rPr>
+          <w:sz w:val="20"/>
+          <w:szCs w:val="16"/>
+        </w:rPr>
+        <w:t xml:space="preserve">e </w:t>
+      </w:r>
+      <w:r>
+        <w:rPr>
+          <w:sz w:val="20"/>
+          <w:szCs w:val="16"/>
+        </w:rPr>
+        <w:t xml:space="preserve">(left image) </w:t>
+      </w:r>
+      <w:r>
+        <w:rPr>
+          <w:sz w:val="20"/>
+          <w:szCs w:val="16"/>
+        </w:rPr>
+        <w:t>and orientation</w:t>
+      </w:r>
+      <w:r>
+        <w:rPr>
+          <w:sz w:val="20"/>
+          <w:szCs w:val="16"/>
+        </w:rPr>
+        <w:t xml:space="preserve"> (right image)</w:t>
+      </w:r>
+      <w:r>
+        <w:rPr>
+          <w:sz w:val="20"/>
+          <w:szCs w:val="16"/>
+        </w:rPr>
+        <w:t xml:space="preserve"> of test image</w:t>
+      </w:r>
+      <w:r>
+        <w:rPr>
+          <w:sz w:val="20"/>
+          <w:szCs w:val="16"/>
+        </w:rPr>
+        <w:t xml:space="preserve"> ‘test0</w:t>
+      </w:r>
+      <w:r>
+        <w:rPr>
+          <w:sz w:val="20"/>
+          <w:szCs w:val="16"/>
+        </w:rPr>
+        <w:t>.jpg</w:t>
+      </w:r>
+      <w:r>
+        <w:rPr>
+          <w:sz w:val="20"/>
+          <w:szCs w:val="16"/>
+        </w:rPr>
+        <w:t>’</w:t>
+      </w:r>
+      <w:r>
+        <w:rPr>
+          <w:sz w:val="20"/>
+          <w:szCs w:val="16"/>
+        </w:rPr>
+        <w:t>.</w:t>
+      </w:r>
+      <w:r>
+        <w:rPr>
+          <w:sz w:val="20"/>
+          <w:szCs w:val="16"/>
+        </w:rPr>
+        <w:t xml:space="preserve"> </w:t>
+      </w:r>
+    </w:p>
+    <w:p>
+      <w:pPr>
+        <w:rPr>
+          <w:sz w:val="2"/>
+          <w:szCs w:val="2"/>
         </w:rPr>
       </w:pPr>
     </w:p>
@@ -173,9 +464,9 @@
               </w:rPr>
               <w:drawing>
                 <wp:inline distT="0" distB="0" distL="0" distR="0">
-                  <wp:extent cx="2935224" cy="2441448"/>
-                  <wp:effectExtent l="0" t="0" r="0" b="0"/>
-                  <wp:docPr id="8" name="Picture 8" descr="C:\Users\Azarakhsh\Desktop\CMU\Vision\Homework 5\My Code\results\q1.1_test0_mag.png"/>
+                  <wp:extent cx="2944368" cy="2468880"/>
+                  <wp:effectExtent l="0" t="0" r="8890" b="7620"/>
+                  <wp:docPr id="19" name="Picture 19" descr="C:\Users\Azarakhsh\Desktop\CMU\Vision\Homework 5\My Code\results\q1.1_test1_mag.png"/>
                   <wp:cNvGraphicFramePr>
                     <a:graphicFrameLocks xmlns:a="http://schemas.openxmlformats.org/drawingml/2006/main" noChangeAspect="1"/>
                   </wp:cNvGraphicFramePr>
@@ -183,13 +474,13 @@
                     <a:graphicData uri="http://schemas.openxmlformats.org/drawingml/2006/picture">
                       <pic:pic xmlns:pic="http://schemas.openxmlformats.org/drawingml/2006/picture">
                         <pic:nvPicPr>
-                          <pic:cNvPr id="0" name="Picture 66" descr="C:\Users\Azarakhsh\Desktop\CMU\Vision\Homework 5\My Code\results\q1.1_test0_mag.png"/>
+                          <pic:cNvPr id="0" name="Picture 85" descr="C:\Users\Azarakhsh\Desktop\CMU\Vision\Homework 5\My Code\results\q1.1_test1_mag.png"/>
                           <pic:cNvPicPr>
                             <a:picLocks noChangeAspect="1" noChangeArrowheads="1"/>
                           </pic:cNvPicPr>
                         </pic:nvPicPr>
                         <pic:blipFill>
-                          <a:blip r:embed="rId10">
+                          <a:blip r:embed="rId12">
                             <a:extLst>
                               <a:ext uri="{28A0092B-C50C-407E-A947-70E740481C1C}">
                                 <a14:useLocalDpi xmlns:a14="http://schemas.microsoft.com/office/drawing/2010/main" val="0"/>
@@ -204,7 +495,7 @@
                         <pic:spPr bwMode="auto">
                           <a:xfrm>
                             <a:off x="0" y="0"/>
-                            <a:ext cx="2935224" cy="2441448"/>
+                            <a:ext cx="2944368" cy="2468880"/>
                           </a:xfrm>
                           <a:prstGeom prst="rect">
                             <a:avLst/>
@@ -237,9 +528,9 @@
               </w:rPr>
               <w:drawing>
                 <wp:inline distT="0" distB="0" distL="0" distR="0">
-                  <wp:extent cx="2935224" cy="2450592"/>
-                  <wp:effectExtent l="0" t="0" r="0" b="6985"/>
-                  <wp:docPr id="9" name="Picture 9" descr="C:\Users\Azarakhsh\Desktop\CMU\Vision\Homework 5\My Code\results\q1.1_test0_ori.png"/>
+                  <wp:extent cx="2944368" cy="2459736"/>
+                  <wp:effectExtent l="0" t="0" r="8890" b="0"/>
+                  <wp:docPr id="20" name="Picture 20" descr="C:\Users\Azarakhsh\Desktop\CMU\Vision\Homework 5\My Code\results\q1.1_test1_ori.png"/>
                   <wp:cNvGraphicFramePr>
                     <a:graphicFrameLocks xmlns:a="http://schemas.openxmlformats.org/drawingml/2006/main" noChangeAspect="1"/>
                   </wp:cNvGraphicFramePr>
@@ -247,13 +538,13 @@
                     <a:graphicData uri="http://schemas.openxmlformats.org/drawingml/2006/picture">
                       <pic:pic xmlns:pic="http://schemas.openxmlformats.org/drawingml/2006/picture">
                         <pic:nvPicPr>
-                          <pic:cNvPr id="0" name="Picture 67" descr="C:\Users\Azarakhsh\Desktop\CMU\Vision\Homework 5\My Code\results\q1.1_test0_ori.png"/>
+                          <pic:cNvPr id="0" name="Picture 86" descr="C:\Users\Azarakhsh\Desktop\CMU\Vision\Homework 5\My Code\results\q1.1_test1_ori.png"/>
                           <pic:cNvPicPr>
                             <a:picLocks noChangeAspect="1" noChangeArrowheads="1"/>
                           </pic:cNvPicPr>
                         </pic:nvPicPr>
                         <pic:blipFill>
-                          <a:blip r:embed="rId11">
+                          <a:blip r:embed="rId13">
                             <a:extLst>
                               <a:ext uri="{28A0092B-C50C-407E-A947-70E740481C1C}">
                                 <a14:useLocalDpi xmlns:a14="http://schemas.microsoft.com/office/drawing/2010/main" val="0"/>
@@ -268,7 +559,7 @@
                         <pic:spPr bwMode="auto">
                           <a:xfrm>
                             <a:off x="0" y="0"/>
-                            <a:ext cx="2935224" cy="2450592"/>
+                            <a:ext cx="2944368" cy="2459736"/>
                           </a:xfrm>
                           <a:prstGeom prst="rect">
                             <a:avLst/>
@@ -309,6 +600,48 @@
           <w:sz w:val="20"/>
           <w:szCs w:val="16"/>
         </w:rPr>
+        <w:t>2</w:t>
+      </w:r>
+      <w:r>
+        <w:rPr>
+          <w:sz w:val="20"/>
+          <w:szCs w:val="16"/>
+        </w:rPr>
+        <w:t>.</w:t>
+      </w:r>
+      <w:r>
+        <w:rPr>
+          <w:sz w:val="20"/>
+          <w:szCs w:val="16"/>
+        </w:rPr>
+        <w:t xml:space="preserve"> V</w:t>
+      </w:r>
+      <w:r>
+        <w:rPr>
+          <w:sz w:val="20"/>
+          <w:szCs w:val="16"/>
+        </w:rPr>
+        <w:t>isualization of the magnitud</w:t>
+      </w:r>
+      <w:r>
+        <w:rPr>
+          <w:sz w:val="20"/>
+          <w:szCs w:val="16"/>
+        </w:rPr>
+        <w:t>e (left image) and orientation (right image) of test image</w:t>
+      </w:r>
+      <w:r>
+        <w:rPr>
+          <w:sz w:val="20"/>
+          <w:szCs w:val="16"/>
+        </w:rPr>
+        <w:t xml:space="preserve"> ‘test</w:t>
+      </w:r>
+      <w:r>
+        <w:rPr>
+          <w:sz w:val="20"/>
+          <w:szCs w:val="16"/>
+        </w:rPr>
         <w:t>1</w:t>
       </w:r>
       <w:r>
@@ -316,69 +649,6 @@
           <w:sz w:val="20"/>
           <w:szCs w:val="16"/>
         </w:rPr>
-        <w:t>.</w:t>
-      </w:r>
-      <w:r>
-        <w:rPr>
-          <w:sz w:val="20"/>
-          <w:szCs w:val="16"/>
-        </w:rPr>
-        <w:t xml:space="preserve"> V</w:t>
-      </w:r>
-      <w:r>
-        <w:rPr>
-          <w:sz w:val="20"/>
-          <w:szCs w:val="16"/>
-        </w:rPr>
-        <w:t>isualization of the magnitud</w:t>
-      </w:r>
-      <w:r>
-        <w:rPr>
-          <w:sz w:val="20"/>
-          <w:szCs w:val="16"/>
-        </w:rPr>
-        <w:t xml:space="preserve">e </w:t>
-      </w:r>
-      <w:r>
-        <w:rPr>
-          <w:sz w:val="20"/>
-          <w:szCs w:val="16"/>
-        </w:rPr>
-        <w:t xml:space="preserve">(left image) </w:t>
-      </w:r>
-      <w:r>
-        <w:rPr>
-          <w:sz w:val="20"/>
-          <w:szCs w:val="16"/>
-        </w:rPr>
-        <w:t>and orientation</w:t>
-      </w:r>
-      <w:r>
-        <w:rPr>
-          <w:sz w:val="20"/>
-          <w:szCs w:val="16"/>
-        </w:rPr>
-        <w:t xml:space="preserve"> (right image)</w:t>
-      </w:r>
-      <w:r>
-        <w:rPr>
-          <w:sz w:val="20"/>
-          <w:szCs w:val="16"/>
-        </w:rPr>
-        <w:t xml:space="preserve"> of test image</w:t>
-      </w:r>
-      <w:r>
-        <w:rPr>
-          <w:sz w:val="20"/>
-          <w:szCs w:val="16"/>
-        </w:rPr>
-        <w:t xml:space="preserve"> ‘test0</w:t>
-      </w:r>
-      <w:r>
-        <w:rPr>
-          <w:sz w:val="20"/>
-          <w:szCs w:val="16"/>
-        </w:rPr>
         <w:t>.jpg</w:t>
       </w:r>
       <w:r>
@@ -386,14 +656,7 @@
           <w:sz w:val="20"/>
           <w:szCs w:val="16"/>
         </w:rPr>
-        <w:t>’</w:t>
-      </w:r>
-      <w:r>
-        <w:rPr>
-          <w:sz w:val="20"/>
-          <w:szCs w:val="16"/>
-        </w:rPr>
-        <w:t>.</w:t>
+        <w:t>’.</w:t>
       </w:r>
       <w:r>
         <w:rPr>
@@ -406,269 +669,21 @@
     <w:p>
       <w:pPr>
         <w:rPr>
-          <w:sz w:val="20"/>
-          <w:szCs w:val="16"/>
-        </w:rPr>
-      </w:pPr>
-    </w:p>
-    <w:tbl>
-      <w:tblPr>
-        <w:tblStyle w:val="TableGrid"/>
-        <w:tblW w:w="0" w:type="auto"/>
-        <w:jc w:val="center"/>
-        <w:tblBorders>
-          <w:top w:val="none" w:sz="0" w:space="0" w:color="auto"/>
-          <w:left w:val="none" w:sz="0" w:space="0" w:color="auto"/>
-          <w:bottom w:val="none" w:sz="0" w:space="0" w:color="auto"/>
-          <w:right w:val="none" w:sz="0" w:space="0" w:color="auto"/>
-          <w:insideH w:val="none" w:sz="0" w:space="0" w:color="auto"/>
-          <w:insideV w:val="none" w:sz="0" w:space="0" w:color="auto"/>
-        </w:tblBorders>
-        <w:tblLook w:val="04A0" w:firstRow="1" w:lastRow="0" w:firstColumn="1" w:lastColumn="0" w:noHBand="0" w:noVBand="1"/>
-      </w:tblPr>
-      <w:tblGrid>
-        <w:gridCol w:w="4681"/>
-        <w:gridCol w:w="4679"/>
-      </w:tblGrid>
-      <w:tr>
-        <w:trPr>
-          <w:jc w:val="center"/>
-        </w:trPr>
-        <w:tc>
-          <w:tcPr>
-            <w:tcW w:w="4675" w:type="dxa"/>
-          </w:tcPr>
-          <w:p>
-            <w:pPr>
-              <w:ind w:firstLine="0"/>
-            </w:pPr>
-            <w:r>
-              <w:rPr>
-                <w:noProof/>
-              </w:rPr>
-              <w:drawing>
-                <wp:inline distT="0" distB="0" distL="0" distR="0">
-                  <wp:extent cx="2935224" cy="2450592"/>
-                  <wp:effectExtent l="0" t="0" r="0" b="6985"/>
-                  <wp:docPr id="15" name="Picture 15" descr="C:\Users\Azarakhsh\Desktop\CMU\Vision\Homework 5\My Code\results\q1.1_test1_mag.png"/>
-                  <wp:cNvGraphicFramePr>
-                    <a:graphicFrameLocks xmlns:a="http://schemas.openxmlformats.org/drawingml/2006/main" noChangeAspect="1"/>
-                  </wp:cNvGraphicFramePr>
-                  <a:graphic xmlns:a="http://schemas.openxmlformats.org/drawingml/2006/main">
-                    <a:graphicData uri="http://schemas.openxmlformats.org/drawingml/2006/picture">
-                      <pic:pic xmlns:pic="http://schemas.openxmlformats.org/drawingml/2006/picture">
-                        <pic:nvPicPr>
-                          <pic:cNvPr id="0" name="Picture 68" descr="C:\Users\Azarakhsh\Desktop\CMU\Vision\Homework 5\My Code\results\q1.1_test1_mag.png"/>
-                          <pic:cNvPicPr>
-                            <a:picLocks noChangeAspect="1" noChangeArrowheads="1"/>
-                          </pic:cNvPicPr>
-                        </pic:nvPicPr>
-                        <pic:blipFill>
-                          <a:blip r:embed="rId12">
-                            <a:extLst>
-                              <a:ext uri="{28A0092B-C50C-407E-A947-70E740481C1C}">
-                                <a14:useLocalDpi xmlns:a14="http://schemas.microsoft.com/office/drawing/2010/main" val="0"/>
-                              </a:ext>
-                            </a:extLst>
-                          </a:blip>
-                          <a:srcRect/>
-                          <a:stretch>
-                            <a:fillRect/>
-                          </a:stretch>
-                        </pic:blipFill>
-                        <pic:spPr bwMode="auto">
-                          <a:xfrm>
-                            <a:off x="0" y="0"/>
-                            <a:ext cx="2935224" cy="2450592"/>
-                          </a:xfrm>
-                          <a:prstGeom prst="rect">
-                            <a:avLst/>
-                          </a:prstGeom>
-                          <a:noFill/>
-                          <a:ln>
-                            <a:noFill/>
-                          </a:ln>
-                        </pic:spPr>
-                      </pic:pic>
-                    </a:graphicData>
-                  </a:graphic>
-                </wp:inline>
-              </w:drawing>
-            </w:r>
-          </w:p>
-        </w:tc>
-        <w:tc>
-          <w:tcPr>
-            <w:tcW w:w="4675" w:type="dxa"/>
-          </w:tcPr>
-          <w:p>
-            <w:pPr>
-              <w:ind w:firstLine="0"/>
-              <w:jc w:val="center"/>
-            </w:pPr>
-            <w:r>
-              <w:rPr>
-                <w:noProof/>
-              </w:rPr>
-              <w:drawing>
-                <wp:inline distT="0" distB="0" distL="0" distR="0">
-                  <wp:extent cx="2926080" cy="2450592"/>
-                  <wp:effectExtent l="0" t="0" r="7620" b="6985"/>
-                  <wp:docPr id="16" name="Picture 16" descr="C:\Users\Azarakhsh\Desktop\CMU\Vision\Homework 5\My Code\results\q1.1_test1_ori.png"/>
-                  <wp:cNvGraphicFramePr>
-                    <a:graphicFrameLocks xmlns:a="http://schemas.openxmlformats.org/drawingml/2006/main" noChangeAspect="1"/>
-                  </wp:cNvGraphicFramePr>
-                  <a:graphic xmlns:a="http://schemas.openxmlformats.org/drawingml/2006/main">
-                    <a:graphicData uri="http://schemas.openxmlformats.org/drawingml/2006/picture">
-                      <pic:pic xmlns:pic="http://schemas.openxmlformats.org/drawingml/2006/picture">
-                        <pic:nvPicPr>
-                          <pic:cNvPr id="0" name="Picture 69" descr="C:\Users\Azarakhsh\Desktop\CMU\Vision\Homework 5\My Code\results\q1.1_test1_ori.png"/>
-                          <pic:cNvPicPr>
-                            <a:picLocks noChangeAspect="1" noChangeArrowheads="1"/>
-                          </pic:cNvPicPr>
-                        </pic:nvPicPr>
-                        <pic:blipFill>
-                          <a:blip r:embed="rId13">
-                            <a:extLst>
-                              <a:ext uri="{28A0092B-C50C-407E-A947-70E740481C1C}">
-                                <a14:useLocalDpi xmlns:a14="http://schemas.microsoft.com/office/drawing/2010/main" val="0"/>
-                              </a:ext>
-                            </a:extLst>
-                          </a:blip>
-                          <a:srcRect/>
-                          <a:stretch>
-                            <a:fillRect/>
-                          </a:stretch>
-                        </pic:blipFill>
-                        <pic:spPr bwMode="auto">
-                          <a:xfrm>
-                            <a:off x="0" y="0"/>
-                            <a:ext cx="2926080" cy="2450592"/>
-                          </a:xfrm>
-                          <a:prstGeom prst="rect">
-                            <a:avLst/>
-                          </a:prstGeom>
-                          <a:noFill/>
-                          <a:ln>
-                            <a:noFill/>
-                          </a:ln>
-                        </pic:spPr>
-                      </pic:pic>
-                    </a:graphicData>
-                  </a:graphic>
-                </wp:inline>
-              </w:drawing>
-            </w:r>
-          </w:p>
-        </w:tc>
-      </w:tr>
-    </w:tbl>
-    <w:p>
-      <w:pPr>
-        <w:ind w:firstLine="0"/>
-        <w:jc w:val="center"/>
-        <w:rPr>
-          <w:sz w:val="20"/>
-          <w:szCs w:val="16"/>
-        </w:rPr>
-      </w:pPr>
-      <w:r>
-        <w:rPr>
-          <w:sz w:val="20"/>
-          <w:szCs w:val="16"/>
-        </w:rPr>
-        <w:t xml:space="preserve">Figure </w:t>
-      </w:r>
-      <w:r>
-        <w:rPr>
-          <w:sz w:val="20"/>
-          <w:szCs w:val="16"/>
-        </w:rPr>
-        <w:t>2</w:t>
-      </w:r>
-      <w:r>
-        <w:rPr>
-          <w:sz w:val="20"/>
-          <w:szCs w:val="16"/>
-        </w:rPr>
-        <w:t>.</w:t>
-      </w:r>
-      <w:r>
-        <w:rPr>
-          <w:sz w:val="20"/>
-          <w:szCs w:val="16"/>
-        </w:rPr>
-        <w:t xml:space="preserve"> V</w:t>
-      </w:r>
-      <w:r>
-        <w:rPr>
-          <w:sz w:val="20"/>
-          <w:szCs w:val="16"/>
-        </w:rPr>
-        <w:t>isualization of the magnitud</w:t>
-      </w:r>
-      <w:r>
-        <w:rPr>
-          <w:sz w:val="20"/>
-          <w:szCs w:val="16"/>
-        </w:rPr>
-        <w:t>e (left image) and orientation (right image) of test image</w:t>
-      </w:r>
-      <w:r>
-        <w:rPr>
-          <w:sz w:val="20"/>
-          <w:szCs w:val="16"/>
-        </w:rPr>
-        <w:t xml:space="preserve"> ‘test</w:t>
-      </w:r>
-      <w:r>
-        <w:rPr>
-          <w:sz w:val="20"/>
-          <w:szCs w:val="16"/>
-        </w:rPr>
-        <w:t>1</w:t>
-      </w:r>
-      <w:r>
-        <w:rPr>
-          <w:sz w:val="20"/>
-          <w:szCs w:val="16"/>
-        </w:rPr>
-        <w:t>.jpg</w:t>
-      </w:r>
-      <w:r>
-        <w:rPr>
-          <w:sz w:val="20"/>
-          <w:szCs w:val="16"/>
-        </w:rPr>
-        <w:t>’.</w:t>
-      </w:r>
-      <w:r>
-        <w:rPr>
-          <w:sz w:val="20"/>
-          <w:szCs w:val="16"/>
-        </w:rPr>
-        <w:t xml:space="preserve"> </w:t>
-      </w:r>
+          <w:lang w:bidi="fa-IR"/>
+        </w:rPr>
+      </w:pPr>
     </w:p>
     <w:p>
       <w:pPr>
+        <w:pStyle w:val="Heading2"/>
         <w:rPr>
           <w:lang w:bidi="fa-IR"/>
         </w:rPr>
       </w:pPr>
-    </w:p>
-    <w:p>
-      <w:pPr>
-        <w:pStyle w:val="Heading2"/>
+      <w:r>
         <w:rPr>
           <w:lang w:bidi="fa-IR"/>
         </w:rPr>
-      </w:pPr>
-      <w:r>
-        <w:rPr>
-          <w:lang w:bidi="fa-IR"/>
-        </w:rPr>
-        <w:lastRenderedPageBreak/>
         <w:t xml:space="preserve">Q 1.2 </w:t>
       </w:r>
       <w:r>
@@ -793,6 +808,46 @@
       </w:pPr>
       <w:r>
         <w:continuationSeparator/>
+      </w:r>
+    </w:p>
+  </w:footnote>
+  <w:footnote w:id="1">
+    <w:p>
+      <w:pPr>
+        <w:pStyle w:val="FootnoteText"/>
+      </w:pPr>
+      <w:r>
+        <w:rPr>
+          <w:rStyle w:val="FootnoteReference"/>
+        </w:rPr>
+        <w:footnoteRef/>
+      </w:r>
+      <w:r>
+        <w:t xml:space="preserve"> As suggested in:</w:t>
+      </w:r>
+    </w:p>
+    <w:p>
+      <w:pPr>
+        <w:pStyle w:val="FootnoteText"/>
+      </w:pPr>
+      <w:r>
+        <w:t xml:space="preserve">N. </w:t>
+      </w:r>
+      <w:proofErr w:type="spellStart"/>
+      <w:r>
+        <w:t>Dalal</w:t>
+      </w:r>
+      <w:proofErr w:type="spellEnd"/>
+      <w:r>
+        <w:t xml:space="preserve"> and B. </w:t>
+      </w:r>
+      <w:proofErr w:type="spellStart"/>
+      <w:r>
+        <w:t>Triggs</w:t>
+      </w:r>
+      <w:proofErr w:type="spellEnd"/>
+      <w:r>
+        <w:t>, "Histograms of oriented gradients for human detection," Computer Vision and Pattern Recognition, 2005. CVPR 2005. IEEE Computer Society Conference on, San Diego, CA, USA, 2005, pp. 886-893 vol. 1.</w:t>
       </w:r>
     </w:p>
   </w:footnote>
@@ -2231,6 +2286,46 @@
       <w:u w:val="single"/>
     </w:rPr>
   </w:style>
+  <w:style w:type="paragraph" w:styleId="FootnoteText">
+    <w:name w:val="footnote text"/>
+    <w:basedOn w:val="Normal"/>
+    <w:link w:val="FootnoteTextChar"/>
+    <w:uiPriority w:val="99"/>
+    <w:semiHidden/>
+    <w:unhideWhenUsed/>
+    <w:rsid w:val="007B2145"/>
+    <w:pPr>
+      <w:spacing w:after="0"/>
+    </w:pPr>
+    <w:rPr>
+      <w:sz w:val="20"/>
+      <w:szCs w:val="20"/>
+    </w:rPr>
+  </w:style>
+  <w:style w:type="character" w:customStyle="1" w:styleId="FootnoteTextChar">
+    <w:name w:val="Footnote Text Char"/>
+    <w:basedOn w:val="DefaultParagraphFont"/>
+    <w:link w:val="FootnoteText"/>
+    <w:uiPriority w:val="99"/>
+    <w:semiHidden/>
+    <w:rsid w:val="007B2145"/>
+    <w:rPr>
+      <w:rFonts w:ascii="Times New Roman" w:hAnsi="Times New Roman"/>
+      <w:sz w:val="20"/>
+      <w:szCs w:val="20"/>
+    </w:rPr>
+  </w:style>
+  <w:style w:type="character" w:styleId="FootnoteReference">
+    <w:name w:val="footnote reference"/>
+    <w:basedOn w:val="DefaultParagraphFont"/>
+    <w:uiPriority w:val="99"/>
+    <w:semiHidden/>
+    <w:unhideWhenUsed/>
+    <w:rsid w:val="007B2145"/>
+    <w:rPr>
+      <w:vertAlign w:val="superscript"/>
+    </w:rPr>
+  </w:style>
 </w:styles>
 </file>
 
@@ -2500,7 +2595,7 @@
 </file>
 
 <file path=customXml/itemProps1.xml><?xml version="1.0" encoding="utf-8"?>
-<ds:datastoreItem xmlns:ds="http://schemas.openxmlformats.org/officeDocument/2006/customXml" ds:itemID="{DD427DED-4B8E-4310-9BDF-C1D94635EA1C}">
+<ds:datastoreItem xmlns:ds="http://schemas.openxmlformats.org/officeDocument/2006/customXml" ds:itemID="{39EA7533-6898-4666-9EB5-B39A01BFBC2F}">
   <ds:schemaRefs>
     <ds:schemaRef ds:uri="http://schemas.openxmlformats.org/officeDocument/2006/bibliography"/>
   </ds:schemaRefs>

</xml_diff>

<commit_message>
HW 5: Q 1.2 (histogram of gradient orientations) done
</commit_message>
<xml_diff>
--- a/Homework 5/My Code/writeup.docx
+++ b/Homework 5/My Code/writeup.docx
@@ -30,15 +30,7 @@
         <w:t xml:space="preserve">Azarakhsh Keipour </w:t>
       </w:r>
       <w:r>
-        <w:t>(</w:t>
-      </w:r>
-      <w:proofErr w:type="spellStart"/>
-      <w:r>
-        <w:t>akeipour@andrew</w:t>
-      </w:r>
-      <w:proofErr w:type="spellEnd"/>
-      <w:r>
-        <w:t>)</w:t>
+        <w:t>(akeipour@andrew)</w:t>
       </w:r>
       <w:r>
         <w:tab/>
@@ -57,8 +49,6 @@
           <w:szCs w:val="4"/>
         </w:rPr>
       </w:pPr>
-      <w:bookmarkStart w:id="0" w:name="_GoBack"/>
-      <w:bookmarkEnd w:id="0"/>
     </w:p>
     <w:p>
       <w:pPr>
@@ -79,15 +69,7 @@
     </w:p>
     <w:p>
       <w:r>
-        <w:t>The ‘</w:t>
-      </w:r>
-      <w:proofErr w:type="spellStart"/>
-      <w:r>
-        <w:t>mygradient</w:t>
-      </w:r>
-      <w:proofErr w:type="spellEnd"/>
-      <w:r>
-        <w:t>’ function implements computation of</w:t>
+        <w:t>The ‘mygradient’ function implements computation of</w:t>
       </w:r>
       <w:r>
         <w:t xml:space="preserve"> the image gradients using </w:t>
@@ -119,7 +101,7 @@
           <v:shape id="_x0000_i1100" type="#_x0000_t75" style="width:41.25pt;height:20.25pt" o:ole="">
             <v:imagedata r:id="rId8" o:title=""/>
           </v:shape>
-          <o:OLEObject Type="Embed" ProgID="Equation.DSMT4" ShapeID="_x0000_i1100" DrawAspect="Content" ObjectID="_1520525170" r:id="rId9"/>
+          <o:OLEObject Type="Embed" ProgID="Equation.DSMT4" ShapeID="_x0000_i1100" DrawAspect="Content" ObjectID="_1520543226" r:id="rId9"/>
         </w:object>
       </w:r>
       <w:r>
@@ -694,6 +676,327 @@
       </w:r>
     </w:p>
     <w:p>
+      <w:r>
+        <w:t xml:space="preserve">The visualization of the </w:t>
+      </w:r>
+      <w:r>
+        <w:t>histograms of gradient</w:t>
+      </w:r>
+      <w:r>
+        <w:t xml:space="preserve"> orientation</w:t>
+      </w:r>
+      <w:r>
+        <w:t>s</w:t>
+      </w:r>
+      <w:r>
+        <w:t xml:space="preserve"> of test images ‘test0’ and ‘test1’ is shown in Fig. </w:t>
+      </w:r>
+      <w:r>
+        <w:t>3</w:t>
+      </w:r>
+      <w:r>
+        <w:t>.</w:t>
+      </w:r>
+    </w:p>
+    <w:p>
+      <w:pPr>
+        <w:rPr>
+          <w:lang w:bidi="fa-IR"/>
+        </w:rPr>
+      </w:pPr>
+    </w:p>
+    <w:tbl>
+      <w:tblPr>
+        <w:tblStyle w:val="TableGrid"/>
+        <w:tblW w:w="0" w:type="auto"/>
+        <w:jc w:val="center"/>
+        <w:tblBorders>
+          <w:top w:val="none" w:sz="0" w:space="0" w:color="auto"/>
+          <w:left w:val="none" w:sz="0" w:space="0" w:color="auto"/>
+          <w:bottom w:val="none" w:sz="0" w:space="0" w:color="auto"/>
+          <w:right w:val="none" w:sz="0" w:space="0" w:color="auto"/>
+          <w:insideH w:val="none" w:sz="0" w:space="0" w:color="auto"/>
+          <w:insideV w:val="none" w:sz="0" w:space="0" w:color="auto"/>
+        </w:tblBorders>
+        <w:tblLook w:val="04A0" w:firstRow="1" w:lastRow="0" w:firstColumn="1" w:lastColumn="0" w:noHBand="0" w:noVBand="1"/>
+      </w:tblPr>
+      <w:tblGrid>
+        <w:gridCol w:w="4680"/>
+        <w:gridCol w:w="4680"/>
+      </w:tblGrid>
+      <w:tr>
+        <w:trPr>
+          <w:jc w:val="center"/>
+        </w:trPr>
+        <w:tc>
+          <w:tcPr>
+            <w:tcW w:w="4667" w:type="dxa"/>
+          </w:tcPr>
+          <w:p>
+            <w:pPr>
+              <w:ind w:firstLine="0"/>
+            </w:pPr>
+            <w:r>
+              <w:rPr>
+                <w:noProof/>
+              </w:rPr>
+              <w:drawing>
+                <wp:inline distT="0" distB="0" distL="0" distR="0">
+                  <wp:extent cx="2953512" cy="2487168"/>
+                  <wp:effectExtent l="0" t="0" r="0" b="8890"/>
+                  <wp:docPr id="23" name="Picture 23" descr="C:\Users\Azarakhsh\Desktop\CMU\Vision\Homework 5\My Code\results\q1.2_test0.png"/>
+                  <wp:cNvGraphicFramePr>
+                    <a:graphicFrameLocks xmlns:a="http://schemas.openxmlformats.org/drawingml/2006/main" noChangeAspect="1"/>
+                  </wp:cNvGraphicFramePr>
+                  <a:graphic xmlns:a="http://schemas.openxmlformats.org/drawingml/2006/main">
+                    <a:graphicData uri="http://schemas.openxmlformats.org/drawingml/2006/picture">
+                      <pic:pic xmlns:pic="http://schemas.openxmlformats.org/drawingml/2006/picture">
+                        <pic:nvPicPr>
+                          <pic:cNvPr id="0" name="Picture 87" descr="C:\Users\Azarakhsh\Desktop\CMU\Vision\Homework 5\My Code\results\q1.2_test0.png"/>
+                          <pic:cNvPicPr>
+                            <a:picLocks noChangeAspect="1" noChangeArrowheads="1"/>
+                          </pic:cNvPicPr>
+                        </pic:nvPicPr>
+                        <pic:blipFill>
+                          <a:blip r:embed="rId14">
+                            <a:extLst>
+                              <a:ext uri="{28A0092B-C50C-407E-A947-70E740481C1C}">
+                                <a14:useLocalDpi xmlns:a14="http://schemas.microsoft.com/office/drawing/2010/main" val="0"/>
+                              </a:ext>
+                            </a:extLst>
+                          </a:blip>
+                          <a:srcRect/>
+                          <a:stretch>
+                            <a:fillRect/>
+                          </a:stretch>
+                        </pic:blipFill>
+                        <pic:spPr bwMode="auto">
+                          <a:xfrm>
+                            <a:off x="0" y="0"/>
+                            <a:ext cx="2953512" cy="2487168"/>
+                          </a:xfrm>
+                          <a:prstGeom prst="rect">
+                            <a:avLst/>
+                          </a:prstGeom>
+                          <a:noFill/>
+                          <a:ln>
+                            <a:noFill/>
+                          </a:ln>
+                        </pic:spPr>
+                      </pic:pic>
+                    </a:graphicData>
+                  </a:graphic>
+                </wp:inline>
+              </w:drawing>
+            </w:r>
+          </w:p>
+        </w:tc>
+        <w:tc>
+          <w:tcPr>
+            <w:tcW w:w="4693" w:type="dxa"/>
+          </w:tcPr>
+          <w:p>
+            <w:pPr>
+              <w:ind w:firstLine="0"/>
+              <w:jc w:val="center"/>
+            </w:pPr>
+            <w:r>
+              <w:rPr>
+                <w:noProof/>
+              </w:rPr>
+              <w:drawing>
+                <wp:inline distT="0" distB="0" distL="0" distR="0">
+                  <wp:extent cx="2953512" cy="2450592"/>
+                  <wp:effectExtent l="0" t="0" r="0" b="6985"/>
+                  <wp:docPr id="24" name="Picture 24" descr="C:\Users\Azarakhsh\Desktop\CMU\Vision\Homework 5\My Code\results\q1.2_test1.png"/>
+                  <wp:cNvGraphicFramePr>
+                    <a:graphicFrameLocks xmlns:a="http://schemas.openxmlformats.org/drawingml/2006/main" noChangeAspect="1"/>
+                  </wp:cNvGraphicFramePr>
+                  <a:graphic xmlns:a="http://schemas.openxmlformats.org/drawingml/2006/main">
+                    <a:graphicData uri="http://schemas.openxmlformats.org/drawingml/2006/picture">
+                      <pic:pic xmlns:pic="http://schemas.openxmlformats.org/drawingml/2006/picture">
+                        <pic:nvPicPr>
+                          <pic:cNvPr id="0" name="Picture 88" descr="C:\Users\Azarakhsh\Desktop\CMU\Vision\Homework 5\My Code\results\q1.2_test1.png"/>
+                          <pic:cNvPicPr>
+                            <a:picLocks noChangeAspect="1" noChangeArrowheads="1"/>
+                          </pic:cNvPicPr>
+                        </pic:nvPicPr>
+                        <pic:blipFill>
+                          <a:blip r:embed="rId15">
+                            <a:extLst>
+                              <a:ext uri="{28A0092B-C50C-407E-A947-70E740481C1C}">
+                                <a14:useLocalDpi xmlns:a14="http://schemas.microsoft.com/office/drawing/2010/main" val="0"/>
+                              </a:ext>
+                            </a:extLst>
+                          </a:blip>
+                          <a:srcRect/>
+                          <a:stretch>
+                            <a:fillRect/>
+                          </a:stretch>
+                        </pic:blipFill>
+                        <pic:spPr bwMode="auto">
+                          <a:xfrm>
+                            <a:off x="0" y="0"/>
+                            <a:ext cx="2953512" cy="2450592"/>
+                          </a:xfrm>
+                          <a:prstGeom prst="rect">
+                            <a:avLst/>
+                          </a:prstGeom>
+                          <a:noFill/>
+                          <a:ln>
+                            <a:noFill/>
+                          </a:ln>
+                        </pic:spPr>
+                      </pic:pic>
+                    </a:graphicData>
+                  </a:graphic>
+                </wp:inline>
+              </w:drawing>
+            </w:r>
+          </w:p>
+        </w:tc>
+      </w:tr>
+    </w:tbl>
+    <w:p>
+      <w:pPr>
+        <w:ind w:firstLine="0"/>
+        <w:jc w:val="center"/>
+        <w:rPr>
+          <w:sz w:val="20"/>
+          <w:szCs w:val="16"/>
+        </w:rPr>
+      </w:pPr>
+      <w:r>
+        <w:rPr>
+          <w:sz w:val="20"/>
+          <w:szCs w:val="16"/>
+        </w:rPr>
+        <w:t xml:space="preserve">Figure </w:t>
+      </w:r>
+      <w:r>
+        <w:rPr>
+          <w:sz w:val="20"/>
+          <w:szCs w:val="16"/>
+        </w:rPr>
+        <w:t>3</w:t>
+      </w:r>
+      <w:r>
+        <w:rPr>
+          <w:sz w:val="20"/>
+          <w:szCs w:val="16"/>
+        </w:rPr>
+        <w:t>.</w:t>
+      </w:r>
+      <w:r>
+        <w:rPr>
+          <w:sz w:val="20"/>
+          <w:szCs w:val="16"/>
+        </w:rPr>
+        <w:t xml:space="preserve"> V</w:t>
+      </w:r>
+      <w:r>
+        <w:rPr>
+          <w:sz w:val="20"/>
+          <w:szCs w:val="16"/>
+        </w:rPr>
+        <w:t xml:space="preserve">isualization of </w:t>
+      </w:r>
+      <w:r>
+        <w:rPr>
+          <w:sz w:val="20"/>
+          <w:szCs w:val="16"/>
+        </w:rPr>
+        <w:t xml:space="preserve">histograms of gradient orientation </w:t>
+      </w:r>
+      <w:r>
+        <w:rPr>
+          <w:sz w:val="20"/>
+          <w:szCs w:val="16"/>
+        </w:rPr>
+        <w:t>of test image</w:t>
+      </w:r>
+      <w:r>
+        <w:rPr>
+          <w:sz w:val="20"/>
+          <w:szCs w:val="16"/>
+        </w:rPr>
+        <w:t>s</w:t>
+      </w:r>
+      <w:r>
+        <w:rPr>
+          <w:sz w:val="20"/>
+          <w:szCs w:val="16"/>
+        </w:rPr>
+        <w:t xml:space="preserve"> ‘test0</w:t>
+      </w:r>
+      <w:r>
+        <w:rPr>
+          <w:sz w:val="20"/>
+          <w:szCs w:val="16"/>
+        </w:rPr>
+        <w:t>.jpg</w:t>
+      </w:r>
+      <w:r>
+        <w:rPr>
+          <w:sz w:val="20"/>
+          <w:szCs w:val="16"/>
+        </w:rPr>
+        <w:t>’</w:t>
+      </w:r>
+      <w:r>
+        <w:rPr>
+          <w:sz w:val="20"/>
+          <w:szCs w:val="16"/>
+        </w:rPr>
+        <w:t xml:space="preserve"> (left) and ‘test1.jpg’ (right)</w:t>
+      </w:r>
+      <w:r>
+        <w:rPr>
+          <w:sz w:val="20"/>
+          <w:szCs w:val="16"/>
+        </w:rPr>
+        <w:t>.</w:t>
+      </w:r>
+      <w:r>
+        <w:rPr>
+          <w:sz w:val="20"/>
+          <w:szCs w:val="16"/>
+        </w:rPr>
+        <w:t xml:space="preserve"> </w:t>
+      </w:r>
+    </w:p>
+    <w:p>
+      <w:pPr>
+        <w:ind w:firstLine="0"/>
+        <w:rPr>
+          <w:lang w:bidi="fa-IR"/>
+        </w:rPr>
+      </w:pPr>
+    </w:p>
+    <w:p>
+      <w:pPr>
+        <w:pStyle w:val="Heading2"/>
+        <w:rPr>
+          <w:lang w:bidi="fa-IR"/>
+        </w:rPr>
+      </w:pPr>
+      <w:r>
+        <w:rPr>
+          <w:lang w:bidi="fa-IR"/>
+        </w:rPr>
+        <w:t xml:space="preserve">Q 1.3 </w:t>
+      </w:r>
+      <w:bookmarkStart w:id="0" w:name="_GoBack"/>
+      <w:bookmarkEnd w:id="0"/>
+    </w:p>
+    <w:p>
+      <w:pPr>
+        <w:rPr>
+          <w:lang w:bidi="fa-IR"/>
+        </w:rPr>
+      </w:pPr>
+    </w:p>
+    <w:p>
       <w:pPr>
         <w:rPr>
           <w:lang w:bidi="fa-IR"/>
@@ -701,7 +1004,7 @@
       </w:pPr>
     </w:p>
     <w:sectPr>
-      <w:footerReference w:type="default" r:id="rId14"/>
+      <w:footerReference w:type="default" r:id="rId16"/>
       <w:pgSz w:w="12240" w:h="15840"/>
       <w:pgMar w:top="1440" w:right="1440" w:bottom="1440" w:left="1440" w:header="720" w:footer="720" w:gutter="0"/>
       <w:cols w:space="720"/>
@@ -831,23 +1134,7 @@
         <w:pStyle w:val="FootnoteText"/>
       </w:pPr>
       <w:r>
-        <w:t xml:space="preserve">N. </w:t>
-      </w:r>
-      <w:proofErr w:type="spellStart"/>
-      <w:r>
-        <w:t>Dalal</w:t>
-      </w:r>
-      <w:proofErr w:type="spellEnd"/>
-      <w:r>
-        <w:t xml:space="preserve"> and B. </w:t>
-      </w:r>
-      <w:proofErr w:type="spellStart"/>
-      <w:r>
-        <w:t>Triggs</w:t>
-      </w:r>
-      <w:proofErr w:type="spellEnd"/>
-      <w:r>
-        <w:t>, "Histograms of oriented gradients for human detection," Computer Vision and Pattern Recognition, 2005. CVPR 2005. IEEE Computer Society Conference on, San Diego, CA, USA, 2005, pp. 886-893 vol. 1.</w:t>
+        <w:t>N. Dalal and B. Triggs, "Histograms of oriented gradients for human detection," Computer Vision and Pattern Recognition, 2005. CVPR 2005. IEEE Computer Society Conference on, San Diego, CA, USA, 2005, pp. 886-893 vol. 1.</w:t>
       </w:r>
     </w:p>
   </w:footnote>
@@ -2595,7 +2882,7 @@
 </file>
 
 <file path=customXml/itemProps1.xml><?xml version="1.0" encoding="utf-8"?>
-<ds:datastoreItem xmlns:ds="http://schemas.openxmlformats.org/officeDocument/2006/customXml" ds:itemID="{39EA7533-6898-4666-9EB5-B39A01BFBC2F}">
+<ds:datastoreItem xmlns:ds="http://schemas.openxmlformats.org/officeDocument/2006/customXml" ds:itemID="{C1E286ED-C736-4693-8DC1-E66D16B7523C}">
   <ds:schemaRefs>
     <ds:schemaRef ds:uri="http://schemas.openxmlformats.org/officeDocument/2006/bibliography"/>
   </ds:schemaRefs>

</xml_diff>